<commit_message>
SWO5 - ASP/Webservices + UE02
</commit_message>
<xml_diff>
--- a/FH/C#/SWO5/SWO_Pritz_UE01/SWO5_Pritz_UE01.docx
+++ b/FH/C#/SWO5/SWO_Pritz_UE01/SWO5_Pritz_UE01.docx
@@ -42,6 +42,9 @@
     </w:p>
     <w:p>
       <w:r>
+        <w:rPr>
+          <w:noProof/>
+        </w:rPr>
         <w:drawing>
           <wp:inline distT="0" distB="0" distL="0" distR="0" wp14:anchorId="29057A30" wp14:editId="3AA6C111">
             <wp:extent cx="5731510" cy="2694305"/>
@@ -111,6 +114,9 @@
     </w:p>
     <w:p>
       <w:r>
+        <w:rPr>
+          <w:noProof/>
+        </w:rPr>
         <w:drawing>
           <wp:inline distT="0" distB="0" distL="0" distR="0" wp14:anchorId="1D835B02" wp14:editId="53470C34">
             <wp:extent cx="5153744" cy="1667108"/>
@@ -237,6 +243,9 @@
     </w:p>
     <w:p>
       <w:r>
+        <w:rPr>
+          <w:noProof/>
+        </w:rPr>
         <w:drawing>
           <wp:inline distT="0" distB="0" distL="0" distR="0" wp14:anchorId="77DE0A13" wp14:editId="13364130">
             <wp:extent cx="5253103" cy="4606505"/>
@@ -339,6 +348,11 @@
     <w:p>
       <w:r>
         <w:t>Der Quellcode wurde aufgrund der schieren Menge an Dateien nicht direkt ins PDF kopiert, weshalb ich hier auf das Visual Studio Projekt verweise.</w:t>
+      </w:r>
+    </w:p>
+    <w:p>
+      <w:r>
+        <w:t>Um den Code in Betrieb zu nehmen</w:t>
       </w:r>
     </w:p>
     <w:p>

</xml_diff>